<commit_message>
This PR created to draw Schematic design diagram using draw.io.
Signed-off-by: msvinaykumar <vinakuma@redhat.com>
</commit_message>
<xml_diff>
--- a/docs/DesignDocuments/ExperimentManager/Draft/EM Design Document.docx
+++ b/docs/DesignDocuments/ExperimentManager/Draft/EM Design Document.docx
@@ -1444,6 +1444,39 @@
       <w:r>
         <w:rPr/>
         <w:t>Logical</w:t>
+      </w:r>
+    </w:p>
+    <w:p>
+      <w:pPr>
+        <w:pStyle w:val="Normal1"/>
+        <w:rPr>
+          <w:caps w:val="false"/>
+          <w:smallCaps w:val="false"/>
+          <w:color w:val="24292F"/>
+          <w:spacing w:val="0"/>
+        </w:rPr>
+      </w:pPr>
+      <w:r>
+        <w:rPr>
+          <w:caps w:val="false"/>
+          <w:smallCaps w:val="false"/>
+          <w:color w:val="24292F"/>
+          <w:spacing w:val="0"/>
+        </w:rPr>
+        <w:t> </w:t>
+      </w:r>
+      <w:r>
+        <w:rPr>
+          <w:rFonts w:ascii="apple-system;BlinkMacSystemFont;Segoe UI;Helvetica;Arial;sans-serif;Apple Color Emoji;Segoe UI Emoji" w:hAnsi="apple-system;BlinkMacSystemFont;Segoe UI;Helvetica;Arial;sans-serif;Apple Color Emoji;Segoe UI Emoji"/>
+          <w:b w:val="false"/>
+          <w:i w:val="false"/>
+          <w:caps w:val="false"/>
+          <w:smallCaps w:val="false"/>
+          <w:color w:val="24292F"/>
+          <w:spacing w:val="0"/>
+          <w:sz w:val="21"/>
+        </w:rPr>
+        <w:t>Schematic design diagram.</w:t>
       </w:r>
     </w:p>
     <w:p>

</xml_diff>